<commit_message>
Clone the repo rather than just copy files
</commit_message>
<xml_diff>
--- a/Instructions/Setup-Instructions.docx
+++ b/Instructions/Setup-Instructions.docx
@@ -247,16 +247,8 @@
         <w:rPr>
           <w:lang w:val="en-US"/>
         </w:rPr>
-        <w:t xml:space="preserve">5V/3A powering cable for the </w:t>
-      </w:r>
-      <w:proofErr w:type="gramStart"/>
-      <w:r>
-        <w:rPr>
-          <w:lang w:val="en-US"/>
-        </w:rPr>
-        <w:t>Pi</w:t>
-      </w:r>
-      <w:proofErr w:type="gramEnd"/>
+        <w:t>5V/3A powering cable for the Pi</w:t>
+      </w:r>
     </w:p>
     <w:p>
       <w:pPr>
@@ -519,21 +511,7 @@
         <w:rPr>
           <w:lang w:val="en-US"/>
         </w:rPr>
-        <w:t xml:space="preserve">Insert the SD card to your computer, you’ll probably need to use a hub or an </w:t>
-      </w:r>
-      <w:proofErr w:type="gramStart"/>
-      <w:r>
-        <w:rPr>
-          <w:lang w:val="en-US"/>
-        </w:rPr>
-        <w:t>adaptor</w:t>
-      </w:r>
-      <w:proofErr w:type="gramEnd"/>
-      <w:r>
-        <w:rPr>
-          <w:lang w:val="en-US"/>
-        </w:rPr>
-        <w:t xml:space="preserve">. </w:t>
+        <w:t xml:space="preserve">Insert the SD card to your computer, you’ll probably need to use a hub or an adaptor. </w:t>
       </w:r>
     </w:p>
     <w:p>
@@ -723,35 +701,7 @@
         <w:rPr>
           <w:lang w:val="en-US"/>
         </w:rPr>
-        <w:t xml:space="preserve">Other </w:t>
-      </w:r>
-      <w:proofErr w:type="gramStart"/>
-      <w:r>
-        <w:rPr>
-          <w:lang w:val="en-US"/>
-        </w:rPr>
-        <w:t>setting</w:t>
-      </w:r>
-      <w:proofErr w:type="gramEnd"/>
-      <w:r>
-        <w:rPr>
-          <w:lang w:val="en-US"/>
-        </w:rPr>
-        <w:t xml:space="preserve"> </w:t>
-      </w:r>
-      <w:proofErr w:type="gramStart"/>
-      <w:r>
-        <w:rPr>
-          <w:lang w:val="en-US"/>
-        </w:rPr>
-        <w:t>are</w:t>
-      </w:r>
-      <w:proofErr w:type="gramEnd"/>
-      <w:r>
-        <w:rPr>
-          <w:lang w:val="en-US"/>
-        </w:rPr>
-        <w:t xml:space="preserve"> self-explanatory. </w:t>
+        <w:t xml:space="preserve">Other setting are self-explanatory. </w:t>
       </w:r>
     </w:p>
     <w:p>
@@ -825,21 +775,7 @@
         <w:rPr>
           <w:lang w:val="en-US"/>
         </w:rPr>
-        <w:t xml:space="preserve">Your operating system is now written </w:t>
-      </w:r>
-      <w:proofErr w:type="gramStart"/>
-      <w:r>
-        <w:rPr>
-          <w:lang w:val="en-US"/>
-        </w:rPr>
-        <w:t>to</w:t>
-      </w:r>
-      <w:proofErr w:type="gramEnd"/>
-      <w:r>
-        <w:rPr>
-          <w:lang w:val="en-US"/>
-        </w:rPr>
-        <w:t xml:space="preserve"> the SD card – woo! </w:t>
+        <w:t xml:space="preserve">Your operating system is now written to the SD card – woo! </w:t>
       </w:r>
     </w:p>
     <w:p>
@@ -936,7 +872,7 @@
           </mc:Choice>
           <mc:Fallback>
             <w:pict>
-              <v:rect w14:anchorId="02FC7439" id="Rectangle 2" o:spid="_x0000_s1026" style="position:absolute;margin-left:-4.65pt;margin-top:20.35pt;width:495pt;height:47.4pt;z-index:251659264;visibility:visible;mso-wrap-style:square;mso-wrap-distance-left:9pt;mso-wrap-distance-top:0;mso-wrap-distance-right:9pt;mso-wrap-distance-bottom:0;mso-position-horizontal:absolute;mso-position-horizontal-relative:text;mso-position-vertical:absolute;mso-position-vertical-relative:text;v-text-anchor:middle" o:gfxdata="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" filled="f" strokecolor="#f06" strokeweight="1pt"/>
+              <v:rect w14:anchorId="641F7B70" id="Rectangle 2" o:spid="_x0000_s1026" style="position:absolute;margin-left:-4.65pt;margin-top:20.35pt;width:495pt;height:47.4pt;z-index:251659264;visibility:visible;mso-wrap-style:square;mso-wrap-distance-left:9pt;mso-wrap-distance-top:0;mso-wrap-distance-right:9pt;mso-wrap-distance-bottom:0;mso-position-horizontal:absolute;mso-position-horizontal-relative:text;mso-position-vertical:absolute;mso-position-vertical-relative:text;v-text-anchor:middle" o:gfxdata="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" filled="f" strokecolor="#f06" strokeweight="1pt"/>
             </w:pict>
           </mc:Fallback>
         </mc:AlternateContent>
@@ -968,21 +904,7 @@
         <w:rPr>
           <w:lang w:val="en-US"/>
         </w:rPr>
-        <w:t xml:space="preserve">don’t just unplug the Pi ever. It’s a nightmare to fix so you’ll end up just having to start again from scratch. You can switch it off </w:t>
-      </w:r>
-      <w:proofErr w:type="gramStart"/>
-      <w:r>
-        <w:rPr>
-          <w:lang w:val="en-US"/>
-        </w:rPr>
-        <w:t>at</w:t>
-      </w:r>
-      <w:proofErr w:type="gramEnd"/>
-      <w:r>
-        <w:rPr>
-          <w:lang w:val="en-US"/>
-        </w:rPr>
-        <w:t xml:space="preserve"> the wall, or power off through the interface. Just don’t just yank the cable out. </w:t>
+        <w:t xml:space="preserve">don’t just unplug the Pi ever. It’s a nightmare to fix so you’ll end up just having to start again from scratch. You can switch it off at the wall, or power off through the interface. Just don’t just yank the cable out. </w:t>
       </w:r>
     </w:p>
     <w:p>
@@ -1064,7 +986,7 @@
           </mc:Choice>
           <mc:Fallback>
             <w:pict>
-              <v:rect w14:anchorId="7851D14C" id="Rectangle 2" o:spid="_x0000_s1026" style="position:absolute;margin-left:0;margin-top:23.1pt;width:495pt;height:431.4pt;z-index:251661312;visibility:visible;mso-wrap-style:square;mso-height-percent:0;mso-wrap-distance-left:9pt;mso-wrap-distance-top:0;mso-wrap-distance-right:9pt;mso-wrap-distance-bottom:0;mso-position-horizontal:center;mso-position-horizontal-relative:margin;mso-position-vertical:absolute;mso-position-vertical-relative:text;mso-height-percent:0;mso-height-relative:margin;v-text-anchor:middle" o:gfxdata="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" filled="f" strokecolor="#f06" strokeweight="1pt">
+              <v:rect w14:anchorId="31CF849D" id="Rectangle 2" o:spid="_x0000_s1026" style="position:absolute;margin-left:0;margin-top:23.1pt;width:495pt;height:431.4pt;z-index:251661312;visibility:visible;mso-wrap-style:square;mso-height-percent:0;mso-wrap-distance-left:9pt;mso-wrap-distance-top:0;mso-wrap-distance-right:9pt;mso-wrap-distance-bottom:0;mso-position-horizontal:center;mso-position-horizontal-relative:margin;mso-position-vertical:absolute;mso-position-vertical-relative:text;mso-height-percent:0;mso-height-relative:margin;v-text-anchor:middle" o:gfxdata="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" filled="f" strokecolor="#f06" strokeweight="1pt">
                 <w10:wrap anchorx="margin"/>
               </v:rect>
             </w:pict>
@@ -1091,21 +1013,7 @@
         <w:rPr>
           <w:lang w:val="en-US"/>
         </w:rPr>
-        <w:t xml:space="preserve"> </w:t>
-      </w:r>
-      <w:proofErr w:type="gramStart"/>
-      <w:r>
-        <w:rPr>
-          <w:lang w:val="en-US"/>
-        </w:rPr>
-        <w:t>the</w:t>
-      </w:r>
-      <w:proofErr w:type="gramEnd"/>
-      <w:r>
-        <w:rPr>
-          <w:lang w:val="en-US"/>
-        </w:rPr>
-        <w:t xml:space="preserve"> </w:t>
+        <w:t xml:space="preserve"> the </w:t>
       </w:r>
       <w:r>
         <w:rPr>
@@ -1170,21 +1078,7 @@
         <w:rPr>
           <w:lang w:val="en-US"/>
         </w:rPr>
-        <w:t xml:space="preserve">Files </w:t>
-      </w:r>
-      <w:proofErr w:type="gramStart"/>
-      <w:r>
-        <w:rPr>
-          <w:lang w:val="en-US"/>
-        </w:rPr>
-        <w:t>is</w:t>
-      </w:r>
-      <w:proofErr w:type="gramEnd"/>
-      <w:r>
-        <w:rPr>
-          <w:lang w:val="en-US"/>
-        </w:rPr>
-        <w:t xml:space="preserve"> files. </w:t>
+        <w:t xml:space="preserve">Files is files. </w:t>
       </w:r>
     </w:p>
     <w:p>
@@ -1238,21 +1132,7 @@
         <w:rPr>
           <w:lang w:val="en-US"/>
         </w:rPr>
-        <w:t xml:space="preserve"> etc. all </w:t>
-      </w:r>
-      <w:proofErr w:type="gramStart"/>
-      <w:r>
-        <w:rPr>
-          <w:lang w:val="en-US"/>
-        </w:rPr>
-        <w:t>pretty self-explanatory</w:t>
-      </w:r>
-      <w:proofErr w:type="gramEnd"/>
-      <w:r>
-        <w:rPr>
-          <w:lang w:val="en-US"/>
-        </w:rPr>
-        <w:t>.</w:t>
+        <w:t xml:space="preserve"> etc. all pretty self-explanatory.</w:t>
       </w:r>
     </w:p>
     <w:p>
@@ -1364,21 +1244,7 @@
         <w:rPr>
           <w:lang w:val="en-US"/>
         </w:rPr>
-        <w:t xml:space="preserve">Download the required packages by typing the following into the terminal (that’s the black box with a chevron in it on the top taskbar). Press </w:t>
-      </w:r>
-      <w:proofErr w:type="gramStart"/>
-      <w:r>
-        <w:rPr>
-          <w:lang w:val="en-US"/>
-        </w:rPr>
-        <w:t>enter</w:t>
-      </w:r>
-      <w:proofErr w:type="gramEnd"/>
-      <w:r>
-        <w:rPr>
-          <w:lang w:val="en-US"/>
-        </w:rPr>
-        <w:t xml:space="preserve"> after each new line and wait until you can see “successfully installed…” in the outputs. If there is an issue – you’ll need to resolve it. Contact me (Becky) or look up the error online. </w:t>
+        <w:t xml:space="preserve">Download the required packages by typing the following into the terminal (that’s the black box with a chevron in it on the top taskbar). Press enter after each new line and wait until you can see “successfully installed…” in the outputs. If there is an issue – you’ll need to resolve it. Contact me (Becky) or look up the error online. </w:t>
       </w:r>
     </w:p>
     <w:p>
@@ -1396,7 +1262,6 @@
         <w:t>“</w:t>
       </w:r>
       <w:proofErr w:type="spellStart"/>
-      <w:proofErr w:type="gramStart"/>
       <w:r>
         <w:rPr>
           <w:rFonts w:ascii="OCR A Extended" w:hAnsi="OCR A Extended"/>
@@ -1405,7 +1270,6 @@
         <w:t>sudo</w:t>
       </w:r>
       <w:proofErr w:type="spellEnd"/>
-      <w:proofErr w:type="gramEnd"/>
       <w:r>
         <w:rPr>
           <w:rFonts w:ascii="OCR A Extended" w:hAnsi="OCR A Extended"/>
@@ -1429,7 +1293,6 @@
         <w:t xml:space="preserve">“pip3 install </w:t>
       </w:r>
       <w:proofErr w:type="spellStart"/>
-      <w:proofErr w:type="gramStart"/>
       <w:r>
         <w:rPr>
           <w:rFonts w:ascii="OCR A Extended" w:hAnsi="OCR A Extended"/>
@@ -1438,7 +1301,6 @@
         <w:t>os</w:t>
       </w:r>
       <w:proofErr w:type="spellEnd"/>
-      <w:proofErr w:type="gramEnd"/>
       <w:r>
         <w:rPr>
           <w:rFonts w:ascii="OCR A Extended" w:hAnsi="OCR A Extended"/>
@@ -1459,22 +1321,44 @@
           <w:rFonts w:ascii="OCR A Extended" w:hAnsi="OCR A Extended"/>
           <w:lang w:val="en-US"/>
         </w:rPr>
+        <w:t xml:space="preserve">“pip3 install time” </w:t>
+      </w:r>
+    </w:p>
+    <w:p>
+      <w:pPr>
+        <w:rPr>
+          <w:rFonts w:ascii="OCR A Extended" w:hAnsi="OCR A Extended"/>
+          <w:lang w:val="en-US"/>
+        </w:rPr>
+      </w:pPr>
+      <w:r>
+        <w:rPr>
+          <w:rFonts w:ascii="OCR A Extended" w:hAnsi="OCR A Extended"/>
+          <w:lang w:val="en-US"/>
+        </w:rPr>
         <w:t xml:space="preserve">“pip3 install </w:t>
       </w:r>
-      <w:proofErr w:type="gramStart"/>
+      <w:proofErr w:type="spellStart"/>
       <w:r>
         <w:rPr>
           <w:rFonts w:ascii="OCR A Extended" w:hAnsi="OCR A Extended"/>
           <w:lang w:val="en-US"/>
         </w:rPr>
-        <w:t>time</w:t>
-      </w:r>
-      <w:proofErr w:type="gramEnd"/>
+        <w:t>opencv</w:t>
+      </w:r>
+      <w:proofErr w:type="spellEnd"/>
       <w:r>
         <w:rPr>
           <w:rFonts w:ascii="OCR A Extended" w:hAnsi="OCR A Extended"/>
           <w:lang w:val="en-US"/>
         </w:rPr>
+        <w:t>-python</w:t>
+      </w:r>
+      <w:r>
+        <w:rPr>
+          <w:rFonts w:ascii="OCR A Extended" w:hAnsi="OCR A Extended"/>
+          <w:lang w:val="en-US"/>
+        </w:rPr>
         <w:t xml:space="preserve">” </w:t>
       </w:r>
     </w:p>
@@ -1490,7 +1374,7 @@
           <w:rFonts w:ascii="OCR A Extended" w:hAnsi="OCR A Extended"/>
           <w:lang w:val="en-US"/>
         </w:rPr>
-        <w:t xml:space="preserve">“pip3 install </w:t>
+        <w:t>“</w:t>
       </w:r>
       <w:proofErr w:type="spellStart"/>
       <w:r>
@@ -1498,7 +1382,7 @@
           <w:rFonts w:ascii="OCR A Extended" w:hAnsi="OCR A Extended"/>
           <w:lang w:val="en-US"/>
         </w:rPr>
-        <w:t>opencv</w:t>
+        <w:t>sudo</w:t>
       </w:r>
       <w:proofErr w:type="spellEnd"/>
       <w:r>
@@ -1506,23 +1390,7 @@
           <w:rFonts w:ascii="OCR A Extended" w:hAnsi="OCR A Extended"/>
           <w:lang w:val="en-US"/>
         </w:rPr>
-        <w:t>-</w:t>
-      </w:r>
-      <w:proofErr w:type="gramStart"/>
-      <w:r>
-        <w:rPr>
-          <w:rFonts w:ascii="OCR A Extended" w:hAnsi="OCR A Extended"/>
-          <w:lang w:val="en-US"/>
-        </w:rPr>
-        <w:t>python</w:t>
-      </w:r>
-      <w:proofErr w:type="gramEnd"/>
-      <w:r>
-        <w:rPr>
-          <w:rFonts w:ascii="OCR A Extended" w:hAnsi="OCR A Extended"/>
-          <w:lang w:val="en-US"/>
-        </w:rPr>
-        <w:t xml:space="preserve">” </w:t>
+        <w:t xml:space="preserve"> apt-get install git”</w:t>
       </w:r>
     </w:p>
     <w:p>
@@ -1604,7 +1472,7 @@
           </mc:Choice>
           <mc:Fallback>
             <w:pict>
-              <v:rect w14:anchorId="5EB41534" id="Rectangle 2" o:spid="_x0000_s1026" style="position:absolute;margin-left:-4.65pt;margin-top:18.9pt;width:495pt;height:97.2pt;z-index:251663360;visibility:visible;mso-wrap-style:square;mso-height-percent:0;mso-wrap-distance-left:9pt;mso-wrap-distance-top:0;mso-wrap-distance-right:9pt;mso-wrap-distance-bottom:0;mso-position-horizontal:absolute;mso-position-horizontal-relative:margin;mso-position-vertical:absolute;mso-position-vertical-relative:text;mso-height-percent:0;mso-height-relative:margin;v-text-anchor:middle" o:gfxdata="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" filled="f" strokecolor="#f06" strokeweight="1pt">
+              <v:rect w14:anchorId="6539F09D" id="Rectangle 2" o:spid="_x0000_s1026" style="position:absolute;margin-left:-4.65pt;margin-top:18.9pt;width:495pt;height:97.2pt;z-index:251663360;visibility:visible;mso-wrap-style:square;mso-height-percent:0;mso-wrap-distance-left:9pt;mso-wrap-distance-top:0;mso-wrap-distance-right:9pt;mso-wrap-distance-bottom:0;mso-position-horizontal:absolute;mso-position-horizontal-relative:margin;mso-position-vertical:absolute;mso-position-vertical-relative:text;mso-height-percent:0;mso-height-relative:margin;v-text-anchor:middle" o:gfxdata="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" filled="f" strokecolor="#f06" strokeweight="1pt">
                 <w10:wrap anchorx="margin"/>
               </v:rect>
             </w:pict>
@@ -1629,21 +1497,7 @@
         <w:rPr>
           <w:lang w:val="en-US"/>
         </w:rPr>
-        <w:t xml:space="preserve">pip is </w:t>
-      </w:r>
-      <w:proofErr w:type="gramStart"/>
-      <w:r>
-        <w:rPr>
-          <w:lang w:val="en-US"/>
-        </w:rPr>
-        <w:t>an</w:t>
-      </w:r>
-      <w:proofErr w:type="gramEnd"/>
-      <w:r>
-        <w:rPr>
-          <w:lang w:val="en-US"/>
-        </w:rPr>
-        <w:t xml:space="preserve"> python package installer. I’m pretty sure it comes with the raspberry pi OS download, but if you get errors like “no such package as pip” or something try running these lines in the terminal: </w:t>
+        <w:t xml:space="preserve">pip is an python package installer. I’m pretty sure it comes with the raspberry pi OS download, but if you get errors like “no such package as pip” or something try running these lines in the terminal: </w:t>
       </w:r>
     </w:p>
     <w:p>
@@ -1661,7 +1515,6 @@
         <w:t>“</w:t>
       </w:r>
       <w:proofErr w:type="spellStart"/>
-      <w:proofErr w:type="gramStart"/>
       <w:r>
         <w:rPr>
           <w:rFonts w:ascii="OCR A Extended" w:hAnsi="OCR A Extended"/>
@@ -1670,7 +1523,6 @@
         <w:t>sudo</w:t>
       </w:r>
       <w:proofErr w:type="spellEnd"/>
-      <w:proofErr w:type="gramEnd"/>
       <w:r>
         <w:rPr>
           <w:rFonts w:ascii="OCR A Extended" w:hAnsi="OCR A Extended"/>
@@ -1694,7 +1546,6 @@
         <w:t>“</w:t>
       </w:r>
       <w:proofErr w:type="spellStart"/>
-      <w:proofErr w:type="gramStart"/>
       <w:r>
         <w:rPr>
           <w:rFonts w:ascii="OCR A Extended" w:hAnsi="OCR A Extended"/>
@@ -1703,7 +1554,6 @@
         <w:t>sudo</w:t>
       </w:r>
       <w:proofErr w:type="spellEnd"/>
-      <w:proofErr w:type="gramEnd"/>
       <w:r>
         <w:rPr>
           <w:rFonts w:ascii="OCR A Extended" w:hAnsi="OCR A Extended"/>
@@ -1727,29 +1577,181 @@
           <w:numId w:val="5"/>
         </w:numPr>
         <w:rPr>
-          <w:lang w:val="en-US"/>
-        </w:rPr>
-      </w:pPr>
-      <w:r>
-        <w:rPr>
-          <w:lang w:val="en-US"/>
-        </w:rPr>
-        <w:t xml:space="preserve">Load the python script “record.py” on to the device (via </w:t>
-      </w:r>
-      <w:proofErr w:type="gramStart"/>
-      <w:r>
-        <w:rPr>
-          <w:lang w:val="en-US"/>
-        </w:rPr>
-        <w:t>USB, or</w:t>
-      </w:r>
-      <w:proofErr w:type="gramEnd"/>
-      <w:r>
-        <w:rPr>
-          <w:lang w:val="en-US"/>
-        </w:rPr>
-        <w:t xml:space="preserve"> email it to yourself and open on the pi or similar). </w:t>
-      </w:r>
+          <w:b/>
+          <w:bCs/>
+          <w:lang w:val="en-US"/>
+        </w:rPr>
+      </w:pPr>
+      <w:r>
+        <w:rPr>
+          <w:lang w:val="en-US"/>
+        </w:rPr>
+        <w:t xml:space="preserve">In the terminal, navigate to the desktop. </w:t>
+      </w:r>
+    </w:p>
+    <w:p>
+      <w:pPr>
+        <w:rPr>
+          <w:lang w:val="en-US"/>
+        </w:rPr>
+      </w:pPr>
+      <w:r>
+        <w:rPr>
+          <w:b/>
+          <w:bCs/>
+          <w:lang w:val="en-US"/>
+        </w:rPr>
+        <w:t>“</w:t>
+      </w:r>
+      <w:r>
+        <w:rPr>
+          <w:rFonts w:ascii="OCR A Extended" w:hAnsi="OCR A Extended"/>
+          <w:b/>
+          <w:bCs/>
+          <w:lang w:val="en-US"/>
+        </w:rPr>
+        <w:t>ls</w:t>
+      </w:r>
+      <w:r>
+        <w:rPr>
+          <w:b/>
+          <w:bCs/>
+          <w:lang w:val="en-US"/>
+        </w:rPr>
+        <w:t xml:space="preserve">” </w:t>
+      </w:r>
+      <w:r>
+        <w:rPr>
+          <w:lang w:val="en-US"/>
+        </w:rPr>
+        <w:t xml:space="preserve">list directory (gives you a list of files) </w:t>
+      </w:r>
+    </w:p>
+    <w:p>
+      <w:pPr>
+        <w:rPr>
+          <w:lang w:val="en-US"/>
+        </w:rPr>
+      </w:pPr>
+      <w:r>
+        <w:rPr>
+          <w:lang w:val="en-US"/>
+        </w:rPr>
+        <w:t>“</w:t>
+      </w:r>
+      <w:r>
+        <w:rPr>
+          <w:rFonts w:ascii="OCR A Extended" w:hAnsi="OCR A Extended"/>
+          <w:b/>
+          <w:bCs/>
+          <w:lang w:val="en-US"/>
+        </w:rPr>
+        <w:t>cd</w:t>
+      </w:r>
+      <w:r>
+        <w:rPr>
+          <w:b/>
+          <w:bCs/>
+          <w:lang w:val="en-US"/>
+        </w:rPr>
+        <w:t xml:space="preserve">” </w:t>
+      </w:r>
+      <w:r>
+        <w:rPr>
+          <w:lang w:val="en-US"/>
+        </w:rPr>
+        <w:t>change directory. For example you’d put: “</w:t>
+      </w:r>
+      <w:r>
+        <w:rPr>
+          <w:rFonts w:ascii="OCR A Extended" w:hAnsi="OCR A Extended"/>
+          <w:lang w:val="en-US"/>
+        </w:rPr>
+        <w:t>cd home/pi/Desktop</w:t>
+      </w:r>
+      <w:r>
+        <w:rPr>
+          <w:lang w:val="en-US"/>
+        </w:rPr>
+        <w:t xml:space="preserve">” to get the desktop (specifics may vary, sometimes it’s better to go one folder at a time with ls. </w:t>
+      </w:r>
+    </w:p>
+    <w:p>
+      <w:pPr>
+        <w:rPr>
+          <w:lang w:val="en-US"/>
+        </w:rPr>
+      </w:pPr>
+    </w:p>
+    <w:p>
+      <w:pPr>
+        <w:pStyle w:val="ListParagraph"/>
+        <w:numPr>
+          <w:ilvl w:val="0"/>
+          <w:numId w:val="5"/>
+        </w:numPr>
+        <w:rPr>
+          <w:lang w:val="en-US"/>
+        </w:rPr>
+      </w:pPr>
+      <w:r>
+        <w:rPr>
+          <w:lang w:val="en-US"/>
+        </w:rPr>
+        <w:t>Clone the GitHub repo</w:t>
+      </w:r>
+      <w:r>
+        <w:rPr>
+          <w:lang w:val="en-US"/>
+        </w:rPr>
+        <w:t xml:space="preserve"> (this will copy the code etc. from the repository. </w:t>
+      </w:r>
+    </w:p>
+    <w:p>
+      <w:pPr>
+        <w:rPr>
+          <w:rFonts w:ascii="OCR A Extended" w:hAnsi="OCR A Extended"/>
+          <w:lang w:val="en-US"/>
+        </w:rPr>
+      </w:pPr>
+      <w:r>
+        <w:rPr>
+          <w:rFonts w:ascii="OCR A Extended" w:hAnsi="OCR A Extended"/>
+          <w:lang w:val="en-US"/>
+        </w:rPr>
+        <w:t>“git clone https://github.com/BeckyHeath/AutoBeetle-BeetleMonitoring.git”</w:t>
+      </w:r>
+    </w:p>
+    <w:p>
+      <w:pPr>
+        <w:rPr>
+          <w:b/>
+          <w:bCs/>
+          <w:lang w:val="en-US"/>
+        </w:rPr>
+      </w:pPr>
+    </w:p>
+    <w:p>
+      <w:pPr>
+        <w:rPr>
+          <w:lang w:val="en-US"/>
+        </w:rPr>
+      </w:pPr>
+      <w:r>
+        <w:rPr>
+          <w:lang w:val="en-US"/>
+        </w:rPr>
+        <w:t xml:space="preserve">Check out the files. Record.py is the file that’ll run the processes we need. </w:t>
+      </w:r>
+    </w:p>
+    <w:p>
+      <w:pPr>
+        <w:rPr>
+          <w:b/>
+          <w:bCs/>
+          <w:lang w:val="en-US"/>
+        </w:rPr>
+      </w:pPr>
     </w:p>
     <w:p>
       <w:pPr>
@@ -1763,40 +1765,31 @@
         </w:rPr>
         <w:t>This is the structure of the python script. Packages are imported first. Then function(s) are defined. Then the processing function “</w:t>
       </w:r>
-      <w:proofErr w:type="gramStart"/>
       <w:r>
         <w:rPr>
           <w:rFonts w:ascii="OCR A Extended" w:hAnsi="OCR A Extended"/>
           <w:lang w:val="en-US"/>
         </w:rPr>
-        <w:t>main(</w:t>
-      </w:r>
-      <w:proofErr w:type="gramEnd"/>
+        <w:t>main()</w:t>
+      </w:r>
       <w:r>
         <w:rPr>
           <w:rFonts w:ascii="OCR A Extended" w:hAnsi="OCR A Extended"/>
           <w:lang w:val="en-US"/>
         </w:rPr>
-        <w:t>)</w:t>
+        <w:t>”</w:t>
+      </w:r>
+      <w:r>
+        <w:rPr>
+          <w:lang w:val="en-US"/>
+        </w:rPr>
+        <w:t xml:space="preserve"> is defined. Then finally the </w:t>
       </w:r>
       <w:r>
         <w:rPr>
           <w:rFonts w:ascii="OCR A Extended" w:hAnsi="OCR A Extended"/>
           <w:lang w:val="en-US"/>
         </w:rPr>
-        <w:t>”</w:t>
-      </w:r>
-      <w:r>
-        <w:rPr>
-          <w:lang w:val="en-US"/>
-        </w:rPr>
-        <w:t xml:space="preserve"> is defined. Then finally the </w:t>
-      </w:r>
-      <w:r>
-        <w:rPr>
-          <w:rFonts w:ascii="OCR A Extended" w:hAnsi="OCR A Extended"/>
-          <w:lang w:val="en-US"/>
-        </w:rPr>
         <w:t>“if name == main…”</w:t>
       </w:r>
       <w:r>
@@ -1818,6 +1811,7 @@
           <w:noProof/>
           <w:lang w:val="en-US"/>
         </w:rPr>
+        <w:lastRenderedPageBreak/>
         <w:drawing>
           <wp:inline distT="0" distB="0" distL="0" distR="0" wp14:anchorId="277375DA" wp14:editId="25D0EE7B">
             <wp:extent cx="5167495" cy="3714750"/>
@@ -1880,7 +1874,6 @@
         <w:rPr>
           <w:lang w:val="en-US"/>
         </w:rPr>
-        <w:lastRenderedPageBreak/>
         <w:t xml:space="preserve">Save it and run for a few minutes to see if it’s working. </w:t>
       </w:r>
     </w:p>
@@ -2169,7 +2162,7 @@
   <w:abstractNum w:abstractNumId="2" w15:restartNumberingAfterBreak="0">
     <w:nsid w:val="40536BFB"/>
     <w:multiLevelType w:val="hybridMultilevel"/>
-    <w:tmpl w:val="16946F32"/>
+    <w:tmpl w:val="EAFC661C"/>
     <w:lvl w:ilvl="0" w:tplc="0809000F">
       <w:start w:val="1"/>
       <w:numFmt w:val="decimal"/>

</xml_diff>